<commit_message>
noted added to println
added info to mergetest final system print
</commit_message>
<xml_diff>
--- a/New Microsoft Word Document.docx
+++ b/New Microsoft Word Document.docx
@@ -5,6 +5,11 @@
     <w:p>
       <w:r>
         <w:t xml:space="preserve">Whatsup doc </w:t>
+      </w:r>
+    </w:p>
+    <w:p>
+      <w:r>
+        <w:t>Hello I am typing from de laptop machine, hello desktp how are you</w:t>
       </w:r>
     </w:p>
     <w:sectPr>

</xml_diff>